<commit_message>
upload new program: tracking car with kalman and yolov3
</commit_message>
<xml_diff>
--- a/docs/source/_icon/icon.docx
+++ b/docs/source/_icon/icon.docx
@@ -1,6 +1,6 @@
 
 <file path=word/document.xml><?xml version="1.0" encoding="utf-8"?>
-<w:document xmlns:wpc="http://schemas.microsoft.com/office/word/2010/wordprocessingCanvas" xmlns:cx="http://schemas.microsoft.com/office/drawing/2014/chartex" xmlns:cx1="http://schemas.microsoft.com/office/drawing/2015/9/8/chartex" xmlns:cx2="http://schemas.microsoft.com/office/drawing/2015/10/21/chartex" xmlns:cx3="http://schemas.microsoft.com/office/drawing/2016/5/9/chartex" xmlns:cx4="http://schemas.microsoft.com/office/drawing/2016/5/10/chartex" xmlns:cx5="http://schemas.microsoft.com/office/drawing/2016/5/11/chartex" xmlns:cx6="http://schemas.microsoft.com/office/drawing/2016/5/12/chartex" xmlns:cx7="http://schemas.microsoft.com/office/drawing/2016/5/13/chartex" xmlns:cx8="http://schemas.microsoft.com/office/drawing/2016/5/14/chartex" xmlns:mc="http://schemas.openxmlformats.org/markup-compatibility/2006" xmlns:aink="http://schemas.microsoft.com/office/drawing/2016/ink" xmlns:am3d="http://schemas.microsoft.com/office/drawing/2017/model3d" xmlns:o="urn:schemas-microsoft-com:office:office" xmlns:oel="http://schemas.microsoft.com/office/2019/extlst" xmlns:r="http://schemas.openxmlformats.org/officeDocument/2006/relationships" xmlns:m="http://schemas.openxmlformats.org/officeDocument/2006/math" xmlns:v="urn:schemas-microsoft-com:vml" xmlns:wp14="http://schemas.microsoft.com/office/word/2010/wordprocessingDrawing" xmlns:wp="http://schemas.openxmlformats.org/drawingml/2006/wordprocessingDrawing" xmlns:w10="urn:schemas-microsoft-com:office:word" xmlns:w="http://schemas.openxmlformats.org/wordprocessingml/2006/main" xmlns:w14="http://schemas.microsoft.com/office/word/2010/wordml" xmlns:w15="http://schemas.microsoft.com/office/word/2012/wordml" xmlns:w16cex="http://schemas.microsoft.com/office/word/2018/wordml/cex" xmlns:w16cid="http://schemas.microsoft.com/office/word/2016/wordml/cid" xmlns:w16="http://schemas.microsoft.com/office/word/2018/wordml" xmlns:w16du="http://schemas.microsoft.com/office/word/2023/wordml/word16du" xmlns:w16sdtdh="http://schemas.microsoft.com/office/word/2020/wordml/sdtdatahash" xmlns:w16se="http://schemas.microsoft.com/office/word/2015/wordml/symex" xmlns:wpg="http://schemas.microsoft.com/office/word/2010/wordprocessingGroup" xmlns:wpi="http://schemas.microsoft.com/office/word/2010/wordprocessingInk" xmlns:wne="http://schemas.microsoft.com/office/word/2006/wordml" xmlns:wps="http://schemas.microsoft.com/office/word/2010/wordprocessingShape" mc:Ignorable="w14 w15 w16se w16cid w16 w16cex w16sdtdh w16du wp14">
+<w:document xmlns:wpc="http://schemas.microsoft.com/office/word/2010/wordprocessingCanvas" xmlns:cx="http://schemas.microsoft.com/office/drawing/2014/chartex" xmlns:cx1="http://schemas.microsoft.com/office/drawing/2015/9/8/chartex" xmlns:cx2="http://schemas.microsoft.com/office/drawing/2015/10/21/chartex" xmlns:cx3="http://schemas.microsoft.com/office/drawing/2016/5/9/chartex" xmlns:cx4="http://schemas.microsoft.com/office/drawing/2016/5/10/chartex" xmlns:cx5="http://schemas.microsoft.com/office/drawing/2016/5/11/chartex" xmlns:cx6="http://schemas.microsoft.com/office/drawing/2016/5/12/chartex" xmlns:cx7="http://schemas.microsoft.com/office/drawing/2016/5/13/chartex" xmlns:cx8="http://schemas.microsoft.com/office/drawing/2016/5/14/chartex" xmlns:mc="http://schemas.openxmlformats.org/markup-compatibility/2006" xmlns:aink="http://schemas.microsoft.com/office/drawing/2016/ink" xmlns:am3d="http://schemas.microsoft.com/office/drawing/2017/model3d" xmlns:o="urn:schemas-microsoft-com:office:office" xmlns:oel="http://schemas.microsoft.com/office/2019/extlst" xmlns:r="http://schemas.openxmlformats.org/officeDocument/2006/relationships" xmlns:m="http://schemas.openxmlformats.org/officeDocument/2006/math" xmlns:v="urn:schemas-microsoft-com:vml" xmlns:wp14="http://schemas.microsoft.com/office/word/2010/wordprocessingDrawing" xmlns:wp="http://schemas.openxmlformats.org/drawingml/2006/wordprocessingDrawing" xmlns:w10="urn:schemas-microsoft-com:office:word" xmlns:w="http://schemas.openxmlformats.org/wordprocessingml/2006/main" xmlns:w14="http://schemas.microsoft.com/office/word/2010/wordml" xmlns:w15="http://schemas.microsoft.com/office/word/2012/wordml" xmlns:w16cex="http://schemas.microsoft.com/office/word/2018/wordml/cex" xmlns:w16cid="http://schemas.microsoft.com/office/word/2016/wordml/cid" xmlns:w16="http://schemas.microsoft.com/office/word/2018/wordml" xmlns:w16du="http://schemas.microsoft.com/office/word/2023/wordml/word16du" xmlns:w16sdtdh="http://schemas.microsoft.com/office/word/2020/wordml/sdtdatahash" xmlns:w16sdtfl="http://schemas.microsoft.com/office/word/2024/wordml/sdtformatlock" xmlns:w16se="http://schemas.microsoft.com/office/word/2015/wordml/symex" xmlns:wpg="http://schemas.microsoft.com/office/word/2010/wordprocessingGroup" xmlns:wpi="http://schemas.microsoft.com/office/word/2010/wordprocessingInk" xmlns:wne="http://schemas.microsoft.com/office/word/2006/wordml" xmlns:wps="http://schemas.microsoft.com/office/word/2010/wordprocessingShape" mc:Ignorable="w14 w15 w16se w16cid w16 w16cex w16sdtdh w16sdtfl w16du wp14">
   <w:body>
     <w:p>
       <w:pPr>
@@ -546,7 +546,7 @@
           <w:noProof/>
         </w:rPr>
         <w:drawing>
-          <wp:inline distT="0" distB="0" distL="0" distR="0" wp14:anchorId="7D456A2C" wp14:editId="090EA00C">
+          <wp:inline distT="0" distB="0" distL="0" distR="0" wp14:anchorId="7D456A2C" wp14:editId="02EE680B">
             <wp:extent cx="5048250" cy="4297119"/>
             <wp:effectExtent l="0" t="0" r="0" b="0"/>
             <wp:docPr id="655490744" name="Picture 15"/>
@@ -604,7 +604,7 @@
           <w:noProof/>
         </w:rPr>
         <w:drawing>
-          <wp:inline distT="0" distB="0" distL="0" distR="0" wp14:anchorId="77098538" wp14:editId="66A5FE03">
+          <wp:inline distT="0" distB="0" distL="0" distR="0" wp14:anchorId="77098538" wp14:editId="414B5AFD">
             <wp:extent cx="5048250" cy="4297119"/>
             <wp:effectExtent l="0" t="0" r="0" b="0"/>
             <wp:docPr id="922919001" name="Picture 15"/>
@@ -768,16 +768,38 @@
         <w:ind w:hanging="567"/>
         <w:jc w:val="center"/>
       </w:pPr>
+    </w:p>
+    <w:p>
+      <w:pPr>
+        <w:bidi w:val="0"/>
+        <w:ind w:hanging="567"/>
+        <w:jc w:val="center"/>
+      </w:pPr>
+    </w:p>
+    <w:p>
+      <w:pPr>
+        <w:bidi w:val="0"/>
+        <w:ind w:hanging="567"/>
+        <w:jc w:val="center"/>
+      </w:pPr>
+    </w:p>
+    <w:p>
+      <w:pPr>
+        <w:bidi w:val="0"/>
+        <w:ind w:hanging="567"/>
+        <w:jc w:val="center"/>
+      </w:pPr>
       <w:r>
         <w:rPr>
           <w:noProof/>
         </w:rPr>
+        <w:lastRenderedPageBreak/>
         <mc:AlternateContent>
           <mc:Choice Requires="wpc">
             <w:drawing>
-              <wp:inline distT="0" distB="0" distL="0" distR="0" wp14:anchorId="4938427A" wp14:editId="5D9A16E1">
+              <wp:inline distT="0" distB="0" distL="0" distR="0" wp14:anchorId="4938427A" wp14:editId="2DFF5788">
                 <wp:extent cx="6600826" cy="3038475"/>
-                <wp:effectExtent l="0" t="0" r="9525" b="9525"/>
+                <wp:effectExtent l="0" t="0" r="0" b="0"/>
                 <wp:docPr id="1127364501" name="בד ציור 15"/>
                 <wp:cNvGraphicFramePr>
                   <a:graphicFrameLocks xmlns:a="http://schemas.openxmlformats.org/drawingml/2006/main" noChangeAspect="1"/>
@@ -786,9 +808,7 @@
                   <a:graphicData uri="http://schemas.microsoft.com/office/word/2010/wordprocessingCanvas">
                     <wpc:wpc>
                       <wpc:bg>
-                        <a:solidFill>
-                          <a:prstClr val="white"/>
-                        </a:solidFill>
+                        <a:noFill/>
                       </wpc:bg>
                       <wpc:whole/>
                       <wpg:wgp>
@@ -882,7 +902,6 @@
                               <w:p>
                                 <w:pPr>
                                   <w:rPr>
-                                    <w:rFonts w:hint="cs"/>
                                     <w:sz w:val="130"/>
                                     <w:szCs w:val="130"/>
                                   </w:rPr>
@@ -906,7 +925,7 @@
           </mc:Choice>
           <mc:Fallback>
             <w:pict>
-              <v:group w14:anchorId="4938427A" id="בד ציור 15" o:spid="_x0000_s1026" editas="canvas" style="width:519.75pt;height:239.25pt;mso-position-horizontal-relative:char;mso-position-vertical-relative:line" coordsize="66008,30384" o:gfxdata="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">
+              <v:group w14:anchorId="4938427A" id="בד ציור 15" o:spid="_x0000_s1026" editas="canvas" style="width:519.75pt;height:239.25pt;mso-position-horizontal-relative:char;mso-position-vertical-relative:line" coordsize="66008,30384" o:gfxdata="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">
                 <v:shapetype id="_x0000_t75" coordsize="21600,21600" o:spt="75" o:preferrelative="t" path="m@4@5l@4@11@9@11@9@5xe" filled="f" stroked="f">
                   <v:stroke joinstyle="miter"/>
                   <v:formulas>
@@ -926,7 +945,7 @@
                   <v:path o:extrusionok="f" gradientshapeok="t" o:connecttype="rect"/>
                   <o:lock v:ext="edit" aspectratio="t"/>
                 </v:shapetype>
-                <v:shape id="_x0000_s1027" type="#_x0000_t75" style="position:absolute;width:66008;height:30384;visibility:visible;mso-wrap-style:square" filled="t">
+                <v:shape id="_x0000_s1027" type="#_x0000_t75" style="position:absolute;width:66008;height:30384;visibility:visible;mso-wrap-style:square">
                   <v:fill o:detectmouseclick="t"/>
                   <v:path o:connecttype="none"/>
                 </v:shape>
@@ -966,7 +985,6 @@
                         <w:p>
                           <w:pPr>
                             <w:rPr>
-                              <w:rFonts w:hint="cs"/>
                               <w:sz w:val="130"/>
                               <w:szCs w:val="130"/>
                             </w:rPr>
@@ -984,6 +1002,338 @@
         </mc:AlternateContent>
       </w:r>
     </w:p>
+    <w:p>
+      <w:pPr>
+        <w:bidi w:val="0"/>
+        <w:ind w:left="-567" w:hanging="567"/>
+        <w:jc w:val="center"/>
+      </w:pPr>
+      <w:r>
+        <w:rPr>
+          <w:noProof/>
+        </w:rPr>
+        <mc:AlternateContent>
+          <mc:Choice Requires="wpc">
+            <w:drawing>
+              <wp:inline distT="0" distB="0" distL="0" distR="0" wp14:anchorId="4E573AA0" wp14:editId="3995C24A">
+                <wp:extent cx="6463030" cy="4100195"/>
+                <wp:effectExtent l="0" t="0" r="0" b="0"/>
+                <wp:docPr id="1296979870" name="בד ציור 15"/>
+                <wp:cNvGraphicFramePr>
+                  <a:graphicFrameLocks xmlns:a="http://schemas.openxmlformats.org/drawingml/2006/main" noChangeAspect="1"/>
+                </wp:cNvGraphicFramePr>
+                <a:graphic xmlns:a="http://schemas.openxmlformats.org/drawingml/2006/main">
+                  <a:graphicData uri="http://schemas.microsoft.com/office/word/2010/wordprocessingCanvas">
+                    <wpc:wpc>
+                      <wpc:bg>
+                        <a:solidFill>
+                          <a:srgbClr val="1E1E1E"/>
+                        </a:solidFill>
+                      </wpc:bg>
+                      <wpc:whole/>
+                      <wpg:wgp>
+                        <wpg:cNvPr id="646698528" name="קבוצה 646698528"/>
+                        <wpg:cNvGrpSpPr/>
+                        <wpg:grpSpPr>
+                          <a:xfrm>
+                            <a:off x="167300" y="622301"/>
+                            <a:ext cx="6131900" cy="2851150"/>
+                            <a:chOff x="167300" y="622301"/>
+                            <a:chExt cx="6131900" cy="2851150"/>
+                          </a:xfrm>
+                        </wpg:grpSpPr>
+                        <pic:pic xmlns:pic="http://schemas.openxmlformats.org/drawingml/2006/picture">
+                          <pic:nvPicPr>
+                            <pic:cNvPr id="2109484646" name="Picture 15"/>
+                            <pic:cNvPicPr>
+                              <a:picLocks noChangeAspect="1"/>
+                            </pic:cNvPicPr>
+                          </pic:nvPicPr>
+                          <pic:blipFill rotWithShape="1">
+                            <a:blip r:embed="rId9" cstate="print">
+                              <a:extLst>
+                                <a:ext uri="{28A0092B-C50C-407E-A947-70E740481C1C}">
+                                  <a14:useLocalDpi xmlns:a14="http://schemas.microsoft.com/office/drawing/2010/main" val="0"/>
+                                </a:ext>
+                              </a:extLst>
+                            </a:blip>
+                            <a:srcRect l="1387" t="2137" r="2655" b="16005"/>
+                            <a:stretch/>
+                          </pic:blipFill>
+                          <pic:spPr bwMode="auto">
+                            <a:xfrm>
+                              <a:off x="214899" y="901155"/>
+                              <a:ext cx="2432556" cy="2095487"/>
+                            </a:xfrm>
+                            <a:prstGeom prst="rect">
+                              <a:avLst/>
+                            </a:prstGeom>
+                            <a:noFill/>
+                            <a:ln>
+                              <a:noFill/>
+                            </a:ln>
+                            <a:extLst>
+                              <a:ext uri="{53640926-AAD7-44D8-BBD7-CCE9431645EC}">
+                                <a14:shadowObscured xmlns:a14="http://schemas.microsoft.com/office/drawing/2010/main"/>
+                              </a:ext>
+                            </a:extLst>
+                          </pic:spPr>
+                        </pic:pic>
+                        <wps:wsp>
+                          <wps:cNvPr id="1575914966" name="תיבת טקסט 1575914966"/>
+                          <wps:cNvSpPr txBox="1"/>
+                          <wps:spPr>
+                            <a:xfrm>
+                              <a:off x="1257662" y="2523590"/>
+                              <a:ext cx="5033645" cy="900421"/>
+                            </a:xfrm>
+                            <a:prstGeom prst="rect">
+                              <a:avLst/>
+                            </a:prstGeom>
+                            <a:noFill/>
+                            <a:ln w="6350">
+                              <a:noFill/>
+                            </a:ln>
+                          </wps:spPr>
+                          <wps:txbx>
+                            <w:txbxContent>
+                              <w:p>
+                                <w:pPr>
+                                  <w:bidi w:val="0"/>
+                                  <w:spacing w:after="0"/>
+                                  <w:jc w:val="center"/>
+                                  <w:rPr>
+                                    <w:rFonts w:ascii="Elephant" w:hAnsi="Elephant" w:cstheme="majorBidi"/>
+                                    <w:color w:val="5271FF"/>
+                                    <w:sz w:val="96"/>
+                                    <w:szCs w:val="96"/>
+                                  </w:rPr>
+                                </w:pPr>
+                                <w:r>
+                                  <w:rPr>
+                                    <w:rFonts w:ascii="Elephant" w:hAnsi="Elephant" w:cstheme="majorBidi"/>
+                                    <w:color w:val="5271FF"/>
+                                    <w:sz w:val="96"/>
+                                    <w:szCs w:val="96"/>
+                                  </w:rPr>
+                                  <w:t>C4DYNAMICS</w:t>
+                                </w:r>
+                              </w:p>
+                              <w:p>
+                                <w:pPr>
+                                  <w:rPr>
+                                    <w:sz w:val="130"/>
+                                    <w:szCs w:val="130"/>
+                                  </w:rPr>
+                                </w:pPr>
+                              </w:p>
+                            </w:txbxContent>
+                          </wps:txbx>
+                          <wps:bodyPr rot="0" spcFirstLastPara="0" vertOverflow="overflow" horzOverflow="overflow" vert="horz" wrap="none" lIns="91440" tIns="45720" rIns="91440" bIns="45720" numCol="1" spcCol="0" rtlCol="1" fromWordArt="0" anchor="t" anchorCtr="0" forceAA="0" compatLnSpc="1">
+                            <a:prstTxWarp prst="textNoShape">
+                              <a:avLst/>
+                            </a:prstTxWarp>
+                            <a:noAutofit/>
+                          </wps:bodyPr>
+                        </wps:wsp>
+                        <wps:wsp>
+                          <wps:cNvPr id="780083036" name="מלבן: פינות מעוגלות 780083036"/>
+                          <wps:cNvSpPr/>
+                          <wps:spPr>
+                            <a:xfrm>
+                              <a:off x="167300" y="622301"/>
+                              <a:ext cx="6131900" cy="2851150"/>
+                            </a:xfrm>
+                            <a:prstGeom prst="roundRect">
+                              <a:avLst/>
+                            </a:prstGeom>
+                            <a:noFill/>
+                            <a:ln w="28575">
+                              <a:solidFill>
+                                <a:srgbClr val="5271FF"/>
+                              </a:solidFill>
+                            </a:ln>
+                          </wps:spPr>
+                          <wps:style>
+                            <a:lnRef idx="2">
+                              <a:schemeClr val="accent1">
+                                <a:shade val="15000"/>
+                              </a:schemeClr>
+                            </a:lnRef>
+                            <a:fillRef idx="1">
+                              <a:schemeClr val="accent1"/>
+                            </a:fillRef>
+                            <a:effectRef idx="0">
+                              <a:schemeClr val="accent1"/>
+                            </a:effectRef>
+                            <a:fontRef idx="minor">
+                              <a:schemeClr val="lt1"/>
+                            </a:fontRef>
+                          </wps:style>
+                          <wps:bodyPr rot="0" spcFirstLastPara="0" vert="horz" wrap="square" lIns="91440" tIns="45720" rIns="91440" bIns="45720" numCol="1" spcCol="0" rtlCol="1" fromWordArt="0" anchor="ctr" anchorCtr="0" forceAA="0" compatLnSpc="1">
+                            <a:prstTxWarp prst="textNoShape">
+                              <a:avLst/>
+                            </a:prstTxWarp>
+                            <a:noAutofit/>
+                          </wps:bodyPr>
+                        </wps:wsp>
+                      </wpg:wgp>
+                    </wpc:wpc>
+                  </a:graphicData>
+                </a:graphic>
+              </wp:inline>
+            </w:drawing>
+          </mc:Choice>
+          <mc:Fallback>
+            <w:pict>
+              <v:group w14:anchorId="4E573AA0" id="_x0000_s1031" editas="canvas" style="width:508.9pt;height:322.85pt;mso-position-horizontal-relative:char;mso-position-vertical-relative:line" coordsize="64630,41001" o:gfxdata="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">
+                <v:shapetype id="_x0000_t75" coordsize="21600,21600" o:spt="75" o:preferrelative="t" path="m@4@5l@4@11@9@11@9@5xe" filled="f" stroked="f">
+                  <v:stroke joinstyle="miter"/>
+                  <v:formulas>
+                    <v:f eqn="if lineDrawn pixelLineWidth 0"/>
+                    <v:f eqn="sum @0 1 0"/>
+                    <v:f eqn="sum 0 0 @1"/>
+                    <v:f eqn="prod @2 1 2"/>
+                    <v:f eqn="prod @3 21600 pixelWidth"/>
+                    <v:f eqn="prod @3 21600 pixelHeight"/>
+                    <v:f eqn="sum @0 0 1"/>
+                    <v:f eqn="prod @6 1 2"/>
+                    <v:f eqn="prod @7 21600 pixelWidth"/>
+                    <v:f eqn="sum @8 21600 0"/>
+                    <v:f eqn="prod @7 21600 pixelHeight"/>
+                    <v:f eqn="sum @10 21600 0"/>
+                  </v:formulas>
+                  <v:path o:extrusionok="f" gradientshapeok="t" o:connecttype="rect"/>
+                  <o:lock v:ext="edit" aspectratio="t"/>
+                </v:shapetype>
+                <v:shape id="_x0000_s1032" type="#_x0000_t75" style="position:absolute;width:64630;height:41001;visibility:visible;mso-wrap-style:square" filled="t" fillcolor="#1e1e1e">
+                  <v:fill o:detectmouseclick="t"/>
+                  <v:path o:connecttype="none"/>
+                </v:shape>
+                <v:group id="קבוצה 646698528" o:spid="_x0000_s1033" style="position:absolute;left:1673;top:6223;width:61319;height:28511" coordorigin="1673,6223" coordsize="61319,28511" o:gfxdata="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">
+                  <v:shape id="Picture 15" o:spid="_x0000_s1034" type="#_x0000_t75" style="position:absolute;left:2148;top:9011;width:24326;height:20955;visibility:visible;mso-wrap-style:square" o:gfxdata="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">
+                    <v:imagedata r:id="rId11" o:title="" croptop="1401f" cropbottom="10489f" cropleft="909f" cropright="1740f"/>
+                  </v:shape>
+                  <v:shapetype id="_x0000_t202" coordsize="21600,21600" o:spt="202" path="m,l,21600r21600,l21600,xe">
+                    <v:stroke joinstyle="miter"/>
+                    <v:path gradientshapeok="t" o:connecttype="rect"/>
+                  </v:shapetype>
+                  <v:shape id="תיבת טקסט 1575914966" o:spid="_x0000_s1035" type="#_x0000_t202" style="position:absolute;left:12576;top:25235;width:50337;height:9005;visibility:visible;mso-wrap-style:none;v-text-anchor:top" o:gfxdata="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" filled="f" stroked="f" strokeweight=".5pt">
+                    <v:textbox>
+                      <w:txbxContent>
+                        <w:p>
+                          <w:pPr>
+                            <w:bidi w:val="0"/>
+                            <w:spacing w:after="0"/>
+                            <w:jc w:val="center"/>
+                            <w:rPr>
+                              <w:rFonts w:ascii="Elephant" w:hAnsi="Elephant" w:cstheme="majorBidi"/>
+                              <w:color w:val="5271FF"/>
+                              <w:sz w:val="96"/>
+                              <w:szCs w:val="96"/>
+                            </w:rPr>
+                          </w:pPr>
+                          <w:r>
+                            <w:rPr>
+                              <w:rFonts w:ascii="Elephant" w:hAnsi="Elephant" w:cstheme="majorBidi"/>
+                              <w:color w:val="5271FF"/>
+                              <w:sz w:val="96"/>
+                              <w:szCs w:val="96"/>
+                            </w:rPr>
+                            <w:t>C4DYNAMICS</w:t>
+                          </w:r>
+                        </w:p>
+                        <w:p>
+                          <w:pPr>
+                            <w:rPr>
+                              <w:sz w:val="130"/>
+                              <w:szCs w:val="130"/>
+                            </w:rPr>
+                          </w:pPr>
+                        </w:p>
+                      </w:txbxContent>
+                    </v:textbox>
+                  </v:shape>
+                  <v:roundrect id="מלבן: פינות מעוגלות 780083036" o:spid="_x0000_s1036" style="position:absolute;left:1673;top:6223;width:61319;height:28511;visibility:visible;mso-wrap-style:square;v-text-anchor:middle" arcsize="10923f" o:gfxdata="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" filled="f" strokecolor="#5271ff" strokeweight="2.25pt"/>
+                </v:group>
+                <w10:wrap anchorx="page"/>
+                <w10:anchorlock/>
+              </v:group>
+            </w:pict>
+          </mc:Fallback>
+        </mc:AlternateContent>
+      </w:r>
+    </w:p>
+    <w:p>
+      <w:pPr>
+        <w:bidi w:val="0"/>
+        <w:ind w:hanging="567"/>
+        <w:jc w:val="center"/>
+      </w:pPr>
+    </w:p>
+    <w:p>
+      <w:pPr>
+        <w:bidi w:val="0"/>
+        <w:ind w:hanging="567"/>
+        <w:jc w:val="center"/>
+      </w:pPr>
+    </w:p>
+    <w:p>
+      <w:pPr>
+        <w:bidi w:val="0"/>
+        <w:ind w:hanging="567"/>
+        <w:jc w:val="center"/>
+      </w:pPr>
+    </w:p>
+    <w:p>
+      <w:pPr>
+        <w:bidi w:val="0"/>
+        <w:ind w:hanging="567"/>
+        <w:jc w:val="center"/>
+      </w:pPr>
+    </w:p>
+    <w:p>
+      <w:pPr>
+        <w:bidi w:val="0"/>
+        <w:ind w:hanging="567"/>
+        <w:jc w:val="center"/>
+      </w:pPr>
+    </w:p>
+    <w:p>
+      <w:pPr>
+        <w:bidi w:val="0"/>
+        <w:ind w:hanging="567"/>
+        <w:jc w:val="center"/>
+      </w:pPr>
+    </w:p>
+    <w:p>
+      <w:pPr>
+        <w:bidi w:val="0"/>
+        <w:ind w:hanging="567"/>
+        <w:jc w:val="center"/>
+      </w:pPr>
+    </w:p>
+    <w:p>
+      <w:pPr>
+        <w:bidi w:val="0"/>
+        <w:ind w:hanging="567"/>
+        <w:jc w:val="center"/>
+      </w:pPr>
+    </w:p>
+    <w:p>
+      <w:pPr>
+        <w:bidi w:val="0"/>
+        <w:ind w:hanging="567"/>
+        <w:jc w:val="center"/>
+      </w:pPr>
+    </w:p>
+    <w:p>
+      <w:pPr>
+        <w:bidi w:val="0"/>
+        <w:ind w:hanging="567"/>
+        <w:jc w:val="center"/>
+      </w:pPr>
+    </w:p>
     <w:sectPr>
       <w:pgSz w:w="11906" w:h="16838"/>
       <w:pgMar w:top="1440" w:right="1797" w:bottom="1440" w:left="1797" w:header="720" w:footer="720" w:gutter="0"/>
@@ -997,7 +1347,7 @@
 </file>
 
 <file path=word/styles.xml><?xml version="1.0" encoding="utf-8"?>
-<w:styles xmlns:mc="http://schemas.openxmlformats.org/markup-compatibility/2006" xmlns:r="http://schemas.openxmlformats.org/officeDocument/2006/relationships" xmlns:w="http://schemas.openxmlformats.org/wordprocessingml/2006/main" xmlns:w14="http://schemas.microsoft.com/office/word/2010/wordml" xmlns:w15="http://schemas.microsoft.com/office/word/2012/wordml" xmlns:w16cex="http://schemas.microsoft.com/office/word/2018/wordml/cex" xmlns:w16cid="http://schemas.microsoft.com/office/word/2016/wordml/cid" xmlns:w16="http://schemas.microsoft.com/office/word/2018/wordml" xmlns:w16du="http://schemas.microsoft.com/office/word/2023/wordml/word16du" xmlns:w16sdtdh="http://schemas.microsoft.com/office/word/2020/wordml/sdtdatahash" xmlns:w16se="http://schemas.microsoft.com/office/word/2015/wordml/symex" mc:Ignorable="w14 w15 w16se w16cid w16 w16cex w16sdtdh w16du">
+<w:styles xmlns:mc="http://schemas.openxmlformats.org/markup-compatibility/2006" xmlns:r="http://schemas.openxmlformats.org/officeDocument/2006/relationships" xmlns:w="http://schemas.openxmlformats.org/wordprocessingml/2006/main" xmlns:w14="http://schemas.microsoft.com/office/word/2010/wordml" xmlns:w15="http://schemas.microsoft.com/office/word/2012/wordml" xmlns:w16cex="http://schemas.microsoft.com/office/word/2018/wordml/cex" xmlns:w16cid="http://schemas.microsoft.com/office/word/2016/wordml/cid" xmlns:w16="http://schemas.microsoft.com/office/word/2018/wordml" xmlns:w16du="http://schemas.microsoft.com/office/word/2023/wordml/word16du" xmlns:w16sdtdh="http://schemas.microsoft.com/office/word/2020/wordml/sdtdatahash" xmlns:w16sdtfl="http://schemas.microsoft.com/office/word/2024/wordml/sdtformatlock" xmlns:w16se="http://schemas.microsoft.com/office/word/2015/wordml/symex" mc:Ignorable="w14 w15 w16se w16cid w16 w16cex w16sdtdh w16sdtfl w16du">
   <w:docDefaults>
     <w:rPrDefault>
       <w:rPr>

</xml_diff>